<commit_message>
Revisão de casos de uso
</commit_message>
<xml_diff>
--- a/Requisitos/Casos de Uso - Especificação a nivel de sistema/CSU02-Alugar Imóvel.docx
+++ b/Requisitos/Casos de Uso - Especificação a nivel de sistema/CSU02-Alugar Imóvel.docx
@@ -60,12 +60,12 @@
       <w:tblPr>
         <w:tblW w:w="0" w:type="auto"/>
         <w:tblBorders>
-          <w:top w:val="single" w:sz="4" w:space="0" w:color="auto"/>
-          <w:left w:val="single" w:sz="4" w:space="0" w:color="auto"/>
-          <w:bottom w:val="single" w:sz="4" w:space="0" w:color="auto"/>
-          <w:right w:val="single" w:sz="4" w:space="0" w:color="auto"/>
-          <w:insideH w:val="single" w:sz="4" w:space="0" w:color="auto"/>
-          <w:insideV w:val="single" w:sz="4" w:space="0" w:color="auto"/>
+          <w:top w:val="single" w:color="auto" w:sz="4" w:space="0"/>
+          <w:left w:val="single" w:color="auto" w:sz="4" w:space="0"/>
+          <w:bottom w:val="single" w:color="auto" w:sz="4" w:space="0"/>
+          <w:right w:val="single" w:color="auto" w:sz="4" w:space="0"/>
+          <w:insideH w:val="single" w:color="auto" w:sz="4" w:space="0"/>
+          <w:insideV w:val="single" w:color="auto" w:sz="4" w:space="0"/>
         </w:tblBorders>
         <w:tblLayout w:type="fixed"/>
         <w:tblCellMar>
@@ -83,11 +83,12 @@
           <w:tcPr>
             <w:tcW w:w="2905" w:type="dxa"/>
             <w:tcBorders>
-              <w:top w:val="single" w:sz="4" w:space="0" w:color="auto"/>
-              <w:left w:val="single" w:sz="4" w:space="0" w:color="auto"/>
-              <w:bottom w:val="single" w:sz="4" w:space="0" w:color="auto"/>
-              <w:right w:val="single" w:sz="4" w:space="0" w:color="auto"/>
+              <w:top w:val="single" w:color="auto" w:sz="4" w:space="0"/>
+              <w:left w:val="single" w:color="auto" w:sz="4" w:space="0"/>
+              <w:bottom w:val="single" w:color="auto" w:sz="4" w:space="0"/>
+              <w:right w:val="single" w:color="auto" w:sz="4" w:space="0"/>
             </w:tcBorders>
+            <w:tcMar/>
             <w:hideMark/>
           </w:tcPr>
           <w:p>
@@ -110,11 +111,12 @@
           <w:tcPr>
             <w:tcW w:w="7425" w:type="dxa"/>
             <w:tcBorders>
-              <w:top w:val="single" w:sz="4" w:space="0" w:color="auto"/>
-              <w:left w:val="single" w:sz="4" w:space="0" w:color="auto"/>
-              <w:bottom w:val="single" w:sz="4" w:space="0" w:color="auto"/>
-              <w:right w:val="single" w:sz="4" w:space="0" w:color="auto"/>
+              <w:top w:val="single" w:color="auto" w:sz="4" w:space="0"/>
+              <w:left w:val="single" w:color="auto" w:sz="4" w:space="0"/>
+              <w:bottom w:val="single" w:color="auto" w:sz="4" w:space="0"/>
+              <w:right w:val="single" w:color="auto" w:sz="4" w:space="0"/>
             </w:tcBorders>
+            <w:tcMar/>
             <w:hideMark/>
           </w:tcPr>
           <w:p>
@@ -141,11 +143,12 @@
           <w:tcPr>
             <w:tcW w:w="2905" w:type="dxa"/>
             <w:tcBorders>
-              <w:top w:val="single" w:sz="4" w:space="0" w:color="auto"/>
-              <w:left w:val="single" w:sz="4" w:space="0" w:color="auto"/>
-              <w:bottom w:val="single" w:sz="4" w:space="0" w:color="auto"/>
-              <w:right w:val="single" w:sz="4" w:space="0" w:color="auto"/>
+              <w:top w:val="single" w:color="auto" w:sz="4" w:space="0"/>
+              <w:left w:val="single" w:color="auto" w:sz="4" w:space="0"/>
+              <w:bottom w:val="single" w:color="auto" w:sz="4" w:space="0"/>
+              <w:right w:val="single" w:color="auto" w:sz="4" w:space="0"/>
             </w:tcBorders>
+            <w:tcMar/>
             <w:hideMark/>
           </w:tcPr>
           <w:p>
@@ -168,11 +171,12 @@
           <w:tcPr>
             <w:tcW w:w="7425" w:type="dxa"/>
             <w:tcBorders>
-              <w:top w:val="single" w:sz="4" w:space="0" w:color="auto"/>
-              <w:left w:val="single" w:sz="4" w:space="0" w:color="auto"/>
-              <w:bottom w:val="single" w:sz="4" w:space="0" w:color="auto"/>
-              <w:right w:val="single" w:sz="4" w:space="0" w:color="auto"/>
+              <w:top w:val="single" w:color="auto" w:sz="4" w:space="0"/>
+              <w:left w:val="single" w:color="auto" w:sz="4" w:space="0"/>
+              <w:bottom w:val="single" w:color="auto" w:sz="4" w:space="0"/>
+              <w:right w:val="single" w:color="auto" w:sz="4" w:space="0"/>
             </w:tcBorders>
+            <w:tcMar/>
             <w:hideMark/>
           </w:tcPr>
           <w:p>
@@ -197,11 +201,12 @@
           <w:tcPr>
             <w:tcW w:w="2905" w:type="dxa"/>
             <w:tcBorders>
-              <w:top w:val="single" w:sz="4" w:space="0" w:color="auto"/>
-              <w:left w:val="single" w:sz="4" w:space="0" w:color="auto"/>
-              <w:bottom w:val="single" w:sz="4" w:space="0" w:color="auto"/>
-              <w:right w:val="single" w:sz="4" w:space="0" w:color="auto"/>
+              <w:top w:val="single" w:color="auto" w:sz="4" w:space="0"/>
+              <w:left w:val="single" w:color="auto" w:sz="4" w:space="0"/>
+              <w:bottom w:val="single" w:color="auto" w:sz="4" w:space="0"/>
+              <w:right w:val="single" w:color="auto" w:sz="4" w:space="0"/>
             </w:tcBorders>
+            <w:tcMar/>
             <w:hideMark/>
           </w:tcPr>
           <w:p>
@@ -224,11 +229,12 @@
           <w:tcPr>
             <w:tcW w:w="7425" w:type="dxa"/>
             <w:tcBorders>
-              <w:top w:val="single" w:sz="4" w:space="0" w:color="auto"/>
-              <w:left w:val="single" w:sz="4" w:space="0" w:color="auto"/>
-              <w:bottom w:val="single" w:sz="4" w:space="0" w:color="auto"/>
-              <w:right w:val="single" w:sz="4" w:space="0" w:color="auto"/>
+              <w:top w:val="single" w:color="auto" w:sz="4" w:space="0"/>
+              <w:left w:val="single" w:color="auto" w:sz="4" w:space="0"/>
+              <w:bottom w:val="single" w:color="auto" w:sz="4" w:space="0"/>
+              <w:right w:val="single" w:color="auto" w:sz="4" w:space="0"/>
             </w:tcBorders>
+            <w:tcMar/>
             <w:hideMark/>
           </w:tcPr>
           <w:p>
@@ -254,11 +260,12 @@
           <w:tcPr>
             <w:tcW w:w="2905" w:type="dxa"/>
             <w:tcBorders>
-              <w:top w:val="single" w:sz="4" w:space="0" w:color="auto"/>
-              <w:left w:val="single" w:sz="4" w:space="0" w:color="auto"/>
-              <w:bottom w:val="single" w:sz="4" w:space="0" w:color="auto"/>
-              <w:right w:val="single" w:sz="4" w:space="0" w:color="auto"/>
+              <w:top w:val="single" w:color="auto" w:sz="4" w:space="0"/>
+              <w:left w:val="single" w:color="auto" w:sz="4" w:space="0"/>
+              <w:bottom w:val="single" w:color="auto" w:sz="4" w:space="0"/>
+              <w:right w:val="single" w:color="auto" w:sz="4" w:space="0"/>
             </w:tcBorders>
+            <w:tcMar/>
             <w:hideMark/>
           </w:tcPr>
           <w:p>
@@ -281,11 +288,12 @@
           <w:tcPr>
             <w:tcW w:w="7425" w:type="dxa"/>
             <w:tcBorders>
-              <w:top w:val="single" w:sz="4" w:space="0" w:color="auto"/>
-              <w:left w:val="single" w:sz="4" w:space="0" w:color="auto"/>
-              <w:bottom w:val="single" w:sz="4" w:space="0" w:color="auto"/>
-              <w:right w:val="single" w:sz="4" w:space="0" w:color="auto"/>
+              <w:top w:val="single" w:color="auto" w:sz="4" w:space="0"/>
+              <w:left w:val="single" w:color="auto" w:sz="4" w:space="0"/>
+              <w:bottom w:val="single" w:color="auto" w:sz="4" w:space="0"/>
+              <w:right w:val="single" w:color="auto" w:sz="4" w:space="0"/>
             </w:tcBorders>
+            <w:tcMar/>
             <w:hideMark/>
           </w:tcPr>
           <w:p>
@@ -310,11 +318,12 @@
           <w:tcPr>
             <w:tcW w:w="2905" w:type="dxa"/>
             <w:tcBorders>
-              <w:top w:val="single" w:sz="4" w:space="0" w:color="auto"/>
-              <w:left w:val="single" w:sz="4" w:space="0" w:color="auto"/>
-              <w:bottom w:val="single" w:sz="4" w:space="0" w:color="auto"/>
-              <w:right w:val="single" w:sz="4" w:space="0" w:color="auto"/>
+              <w:top w:val="single" w:color="auto" w:sz="4" w:space="0"/>
+              <w:left w:val="single" w:color="auto" w:sz="4" w:space="0"/>
+              <w:bottom w:val="single" w:color="auto" w:sz="4" w:space="0"/>
+              <w:right w:val="single" w:color="auto" w:sz="4" w:space="0"/>
             </w:tcBorders>
+            <w:tcMar/>
             <w:hideMark/>
           </w:tcPr>
           <w:p>
@@ -337,11 +346,12 @@
           <w:tcPr>
             <w:tcW w:w="7425" w:type="dxa"/>
             <w:tcBorders>
-              <w:top w:val="single" w:sz="4" w:space="0" w:color="auto"/>
-              <w:left w:val="single" w:sz="4" w:space="0" w:color="auto"/>
-              <w:bottom w:val="single" w:sz="4" w:space="0" w:color="auto"/>
-              <w:right w:val="single" w:sz="4" w:space="0" w:color="auto"/>
+              <w:top w:val="single" w:color="auto" w:sz="4" w:space="0"/>
+              <w:left w:val="single" w:color="auto" w:sz="4" w:space="0"/>
+              <w:bottom w:val="single" w:color="auto" w:sz="4" w:space="0"/>
+              <w:right w:val="single" w:color="auto" w:sz="4" w:space="0"/>
             </w:tcBorders>
+            <w:tcMar/>
             <w:hideMark/>
           </w:tcPr>
           <w:p>
@@ -381,11 +391,12 @@
           <w:tcPr>
             <w:tcW w:w="2905" w:type="dxa"/>
             <w:tcBorders>
-              <w:top w:val="single" w:sz="4" w:space="0" w:color="auto"/>
-              <w:left w:val="single" w:sz="4" w:space="0" w:color="auto"/>
-              <w:bottom w:val="single" w:sz="4" w:space="0" w:color="auto"/>
-              <w:right w:val="single" w:sz="4" w:space="0" w:color="auto"/>
+              <w:top w:val="single" w:color="auto" w:sz="4" w:space="0"/>
+              <w:left w:val="single" w:color="auto" w:sz="4" w:space="0"/>
+              <w:bottom w:val="single" w:color="auto" w:sz="4" w:space="0"/>
+              <w:right w:val="single" w:color="auto" w:sz="4" w:space="0"/>
             </w:tcBorders>
+            <w:tcMar/>
             <w:hideMark/>
           </w:tcPr>
           <w:p>
@@ -408,11 +419,12 @@
           <w:tcPr>
             <w:tcW w:w="7425" w:type="dxa"/>
             <w:tcBorders>
-              <w:top w:val="single" w:sz="4" w:space="0" w:color="auto"/>
-              <w:left w:val="single" w:sz="4" w:space="0" w:color="auto"/>
-              <w:bottom w:val="single" w:sz="4" w:space="0" w:color="auto"/>
-              <w:right w:val="single" w:sz="4" w:space="0" w:color="auto"/>
+              <w:top w:val="single" w:color="auto" w:sz="4" w:space="0"/>
+              <w:left w:val="single" w:color="auto" w:sz="4" w:space="0"/>
+              <w:bottom w:val="single" w:color="auto" w:sz="4" w:space="0"/>
+              <w:right w:val="single" w:color="auto" w:sz="4" w:space="0"/>
             </w:tcBorders>
+            <w:tcMar/>
             <w:hideMark/>
           </w:tcPr>
           <w:p>
@@ -440,11 +452,12 @@
             <w:tcW w:w="10330" w:type="dxa"/>
             <w:gridSpan w:val="2"/>
             <w:tcBorders>
-              <w:top w:val="single" w:sz="4" w:space="0" w:color="auto"/>
-              <w:left w:val="single" w:sz="4" w:space="0" w:color="auto"/>
-              <w:bottom w:val="single" w:sz="4" w:space="0" w:color="auto"/>
-              <w:right w:val="single" w:sz="4" w:space="0" w:color="auto"/>
+              <w:top w:val="single" w:color="auto" w:sz="4" w:space="0"/>
+              <w:left w:val="single" w:color="auto" w:sz="4" w:space="0"/>
+              <w:bottom w:val="single" w:color="auto" w:sz="4" w:space="0"/>
+              <w:right w:val="single" w:color="auto" w:sz="4" w:space="0"/>
             </w:tcBorders>
+            <w:tcMar/>
             <w:hideMark/>
           </w:tcPr>
           <w:p>
@@ -472,11 +485,12 @@
             <w:tcW w:w="10330" w:type="dxa"/>
             <w:gridSpan w:val="2"/>
             <w:tcBorders>
-              <w:top w:val="single" w:sz="4" w:space="0" w:color="auto"/>
-              <w:left w:val="single" w:sz="4" w:space="0" w:color="auto"/>
-              <w:bottom w:val="single" w:sz="4" w:space="0" w:color="auto"/>
-              <w:right w:val="single" w:sz="4" w:space="0" w:color="auto"/>
+              <w:top w:val="single" w:color="auto" w:sz="4" w:space="0"/>
+              <w:left w:val="single" w:color="auto" w:sz="4" w:space="0"/>
+              <w:bottom w:val="single" w:color="auto" w:sz="4" w:space="0"/>
+              <w:right w:val="single" w:color="auto" w:sz="4" w:space="0"/>
             </w:tcBorders>
+            <w:tcMar/>
             <w:hideMark/>
           </w:tcPr>
           <w:p>
@@ -600,6 +614,7 @@
           </w:p>
           <w:p>
             <w:pPr>
+              <w:spacing w:before="0" w:beforeAutospacing="off" w:after="240" w:afterAutospacing="off"/>
               <w:rPr>
                 <w:sz w:val="28"/>
                 <w:szCs w:val="28"/>
@@ -632,6 +647,76 @@
                 <w:szCs w:val="28"/>
               </w:rPr>
               <w:t>”.</w:t>
+            </w:r>
+            <w:r>
+              <w:br/>
+            </w:r>
+            <w:r>
+              <w:rPr>
+                <w:sz w:val="28"/>
+                <w:szCs w:val="28"/>
+              </w:rPr>
+              <w:t xml:space="preserve">6. </w:t>
+            </w:r>
+            <w:r>
+              <w:rPr>
+                <w:rFonts w:ascii="Times New Roman" w:hAnsi="Times New Roman" w:eastAsia="Times New Roman" w:cs="Times New Roman"/>
+                <w:noProof w:val="0"/>
+                <w:sz w:val="28"/>
+                <w:szCs w:val="28"/>
+                <w:lang w:val="pt-BR"/>
+              </w:rPr>
+              <w:t>Sistema verifica validade dos dados conforme</w:t>
+            </w:r>
+            <w:r>
+              <w:rPr>
+                <w:rFonts w:ascii="Times New Roman" w:hAnsi="Times New Roman" w:eastAsia="Times New Roman" w:cs="Times New Roman"/>
+                <w:noProof w:val="0"/>
+                <w:color w:val="FF0000"/>
+                <w:sz w:val="28"/>
+                <w:szCs w:val="28"/>
+                <w:lang w:val="pt-BR"/>
+              </w:rPr>
+              <w:t xml:space="preserve"> DD-Aluguel</w:t>
+            </w:r>
+            <w:r>
+              <w:rPr>
+                <w:rFonts w:ascii="Times New Roman" w:hAnsi="Times New Roman" w:eastAsia="Times New Roman" w:cs="Times New Roman"/>
+                <w:noProof w:val="0"/>
+                <w:sz w:val="28"/>
+                <w:szCs w:val="28"/>
+                <w:lang w:val="pt-BR"/>
+              </w:rPr>
+              <w:t xml:space="preserve">. </w:t>
+            </w:r>
+          </w:p>
+          <w:p>
+            <w:pPr>
+              <w:spacing w:before="0" w:beforeAutospacing="off" w:after="240" w:afterAutospacing="off"/>
+              <w:rPr>
+                <w:sz w:val="28"/>
+                <w:szCs w:val="28"/>
+              </w:rPr>
+            </w:pPr>
+            <w:r>
+              <w:rPr>
+                <w:rFonts w:ascii="Times New Roman" w:hAnsi="Times New Roman" w:eastAsia="Times New Roman" w:cs="Times New Roman"/>
+                <w:noProof w:val="0"/>
+                <w:sz w:val="28"/>
+                <w:szCs w:val="28"/>
+                <w:lang w:val="pt-BR"/>
+              </w:rPr>
+              <w:t xml:space="preserve">7. </w:t>
+            </w:r>
+            <w:r>
+              <w:rPr>
+                <w:rFonts w:ascii="Times New Roman" w:hAnsi="Times New Roman" w:eastAsia="Times New Roman" w:cs="Times New Roman"/>
+                <w:noProof w:val="0"/>
+                <w:sz w:val="28"/>
+                <w:szCs w:val="28"/>
+                <w:lang w:val="pt-BR"/>
+              </w:rPr>
+              <w:t>Sistema grava dados informados em meio persistente.</w:t>
             </w:r>
           </w:p>
         </w:tc>
@@ -645,11 +730,12 @@
             <w:tcW w:w="10330" w:type="dxa"/>
             <w:gridSpan w:val="2"/>
             <w:tcBorders>
-              <w:top w:val="single" w:sz="4" w:space="0" w:color="auto"/>
-              <w:left w:val="single" w:sz="4" w:space="0" w:color="auto"/>
-              <w:bottom w:val="single" w:sz="4" w:space="0" w:color="auto"/>
-              <w:right w:val="single" w:sz="4" w:space="0" w:color="auto"/>
+              <w:top w:val="single" w:color="auto" w:sz="4" w:space="0"/>
+              <w:left w:val="single" w:color="auto" w:sz="4" w:space="0"/>
+              <w:bottom w:val="single" w:color="auto" w:sz="4" w:space="0"/>
+              <w:right w:val="single" w:color="auto" w:sz="4" w:space="0"/>
             </w:tcBorders>
+            <w:tcMar/>
           </w:tcPr>
           <w:p>
             <w:pPr>
@@ -682,11 +768,12 @@
             <w:tcW w:w="10330" w:type="dxa"/>
             <w:gridSpan w:val="2"/>
             <w:tcBorders>
-              <w:top w:val="single" w:sz="4" w:space="0" w:color="auto"/>
-              <w:left w:val="single" w:sz="4" w:space="0" w:color="auto"/>
-              <w:bottom w:val="single" w:sz="4" w:space="0" w:color="auto"/>
-              <w:right w:val="single" w:sz="4" w:space="0" w:color="auto"/>
+              <w:top w:val="single" w:color="auto" w:sz="4" w:space="0"/>
+              <w:left w:val="single" w:color="auto" w:sz="4" w:space="0"/>
+              <w:bottom w:val="single" w:color="auto" w:sz="4" w:space="0"/>
+              <w:right w:val="single" w:color="auto" w:sz="4" w:space="0"/>
             </w:tcBorders>
+            <w:tcMar/>
           </w:tcPr>
           <w:p>
             <w:pPr>
@@ -707,7 +794,38 @@
                 <w:sz w:val="28"/>
                 <w:szCs w:val="28"/>
               </w:rPr>
-              <w:t>Sistema não valida o cpf e exibe “CPF invalido!!” retornando ao passo 3.</w:t>
+              <w:t xml:space="preserve">Sistema não valida o </w:t>
+            </w:r>
+            <w:r>
+              <w:rPr>
+                <w:sz w:val="28"/>
+                <w:szCs w:val="28"/>
+              </w:rPr>
+              <w:t>cpf</w:t>
+            </w:r>
+            <w:r>
+              <w:rPr>
+                <w:sz w:val="28"/>
+                <w:szCs w:val="28"/>
+              </w:rPr>
+              <w:t xml:space="preserve"> e exibe “CPF invalido!!” retornando ao passo 3.</w:t>
+            </w:r>
+            <w:r>
+              <w:br/>
+            </w:r>
+            <w:r>
+              <w:rPr>
+                <w:sz w:val="28"/>
+                <w:szCs w:val="28"/>
+              </w:rPr>
+              <w:t xml:space="preserve">Linha 5 – Ator não preenche todo o formulário, sistema </w:t>
+            </w:r>
+            <w:r>
+              <w:rPr>
+                <w:sz w:val="28"/>
+                <w:szCs w:val="28"/>
+              </w:rPr>
+              <w:t>indica e exibe “preencha esse campo” onde o ator não preencheu.</w:t>
             </w:r>
           </w:p>
         </w:tc>
@@ -721,11 +839,12 @@
             <w:tcW w:w="10330" w:type="dxa"/>
             <w:gridSpan w:val="2"/>
             <w:tcBorders>
-              <w:top w:val="single" w:sz="4" w:space="0" w:color="auto"/>
-              <w:left w:val="single" w:sz="4" w:space="0" w:color="auto"/>
-              <w:bottom w:val="single" w:sz="4" w:space="0" w:color="auto"/>
-              <w:right w:val="single" w:sz="4" w:space="0" w:color="auto"/>
+              <w:top w:val="single" w:color="auto" w:sz="4" w:space="0"/>
+              <w:left w:val="single" w:color="auto" w:sz="4" w:space="0"/>
+              <w:bottom w:val="single" w:color="auto" w:sz="4" w:space="0"/>
+              <w:right w:val="single" w:color="auto" w:sz="4" w:space="0"/>
             </w:tcBorders>
+            <w:tcMar/>
           </w:tcPr>
           <w:p>
             <w:pPr>
@@ -765,11 +884,12 @@
             <w:tcW w:w="10330" w:type="dxa"/>
             <w:gridSpan w:val="2"/>
             <w:tcBorders>
-              <w:top w:val="single" w:sz="4" w:space="0" w:color="auto"/>
-              <w:left w:val="single" w:sz="4" w:space="0" w:color="auto"/>
-              <w:bottom w:val="single" w:sz="4" w:space="0" w:color="auto"/>
-              <w:right w:val="single" w:sz="4" w:space="0" w:color="auto"/>
+              <w:top w:val="single" w:color="auto" w:sz="4" w:space="0"/>
+              <w:left w:val="single" w:color="auto" w:sz="4" w:space="0"/>
+              <w:bottom w:val="single" w:color="auto" w:sz="4" w:space="0"/>
+              <w:right w:val="single" w:color="auto" w:sz="4" w:space="0"/>
             </w:tcBorders>
+            <w:tcMar/>
           </w:tcPr>
           <w:p>
             <w:pPr>
@@ -820,7 +940,21 @@
                 <w:sz w:val="28"/>
                 <w:szCs w:val="28"/>
               </w:rPr>
-              <w:t>Linha 4 – CPF já cadastrato pelo autor, sistema exibe “Inquilino já cadastrado!” e autocompleta informações.</w:t>
+              <w:t xml:space="preserve">Linha 4 – CPF já </w:t>
+            </w:r>
+            <w:r>
+              <w:rPr>
+                <w:sz w:val="28"/>
+                <w:szCs w:val="28"/>
+              </w:rPr>
+              <w:t>cadastrado</w:t>
+            </w:r>
+            <w:r>
+              <w:rPr>
+                <w:sz w:val="28"/>
+                <w:szCs w:val="28"/>
+              </w:rPr>
+              <w:t xml:space="preserve"> pelo autor, sistema exibe “Inquilino já cadastrado!” e autocompleta informações.</w:t>
             </w:r>
           </w:p>
         </w:tc>
@@ -843,12 +977,12 @@
       <w:tblPr>
         <w:tblW w:w="10548" w:type="dxa"/>
         <w:tblBorders>
-          <w:top w:val="single" w:sz="4" w:space="0" w:color="auto"/>
-          <w:left w:val="single" w:sz="4" w:space="0" w:color="auto"/>
-          <w:bottom w:val="single" w:sz="4" w:space="0" w:color="auto"/>
-          <w:right w:val="single" w:sz="4" w:space="0" w:color="auto"/>
-          <w:insideH w:val="single" w:sz="4" w:space="0" w:color="auto"/>
-          <w:insideV w:val="single" w:sz="4" w:space="0" w:color="auto"/>
+          <w:top w:val="single" w:color="auto" w:sz="4" w:space="0"/>
+          <w:left w:val="single" w:color="auto" w:sz="4" w:space="0"/>
+          <w:bottom w:val="single" w:color="auto" w:sz="4" w:space="0"/>
+          <w:right w:val="single" w:color="auto" w:sz="4" w:space="0"/>
+          <w:insideH w:val="single" w:color="auto" w:sz="4" w:space="0"/>
+          <w:insideV w:val="single" w:color="auto" w:sz="4" w:space="0"/>
         </w:tblBorders>
         <w:tblLook w:val="01E0" w:firstRow="1" w:lastRow="1" w:firstColumn="1" w:lastColumn="1" w:noHBand="0" w:noVBand="0"/>
       </w:tblPr>
@@ -863,6 +997,7 @@
             <w:tcW w:w="10548" w:type="dxa"/>
             <w:gridSpan w:val="3"/>
             <w:shd w:val="clear" w:color="auto" w:fill="auto"/>
+            <w:tcMar/>
           </w:tcPr>
           <w:p>
             <w:pPr>
@@ -889,6 +1024,7 @@
           <w:tcPr>
             <w:tcW w:w="2628" w:type="dxa"/>
             <w:shd w:val="clear" w:color="auto" w:fill="auto"/>
+            <w:tcMar/>
           </w:tcPr>
           <w:p>
             <w:pPr>
@@ -903,6 +1039,7 @@
           <w:tcPr>
             <w:tcW w:w="1800" w:type="dxa"/>
             <w:shd w:val="clear" w:color="auto" w:fill="auto"/>
+            <w:tcMar/>
           </w:tcPr>
           <w:p>
             <w:pPr>
@@ -917,6 +1054,7 @@
           <w:tcPr>
             <w:tcW w:w="6120" w:type="dxa"/>
             <w:shd w:val="clear" w:color="auto" w:fill="auto"/>
+            <w:tcMar/>
           </w:tcPr>
           <w:p>
             <w:pPr>
@@ -933,6 +1071,7 @@
           <w:tcPr>
             <w:tcW w:w="2628" w:type="dxa"/>
             <w:shd w:val="clear" w:color="auto" w:fill="auto"/>
+            <w:tcMar/>
           </w:tcPr>
           <w:p>
             <w:pPr>
@@ -947,6 +1086,7 @@
           <w:tcPr>
             <w:tcW w:w="1800" w:type="dxa"/>
             <w:shd w:val="clear" w:color="auto" w:fill="auto"/>
+            <w:tcMar/>
           </w:tcPr>
           <w:p>
             <w:pPr>
@@ -962,6 +1102,7 @@
           <w:tcPr>
             <w:tcW w:w="6120" w:type="dxa"/>
             <w:shd w:val="clear" w:color="auto" w:fill="auto"/>
+            <w:tcMar/>
           </w:tcPr>
           <w:p>
             <w:pPr>
@@ -978,6 +1119,7 @@
           <w:tcPr>
             <w:tcW w:w="2628" w:type="dxa"/>
             <w:shd w:val="clear" w:color="auto" w:fill="auto"/>
+            <w:tcMar/>
           </w:tcPr>
           <w:p>
             <w:r>
@@ -989,6 +1131,7 @@
           <w:tcPr>
             <w:tcW w:w="1800" w:type="dxa"/>
             <w:shd w:val="clear" w:color="auto" w:fill="auto"/>
+            <w:tcMar/>
           </w:tcPr>
           <w:p>
             <w:r>
@@ -1000,6 +1143,7 @@
           <w:tcPr>
             <w:tcW w:w="6120" w:type="dxa"/>
             <w:shd w:val="clear" w:color="auto" w:fill="auto"/>
+            <w:tcMar/>
           </w:tcPr>
           <w:p>
             <w:r>
@@ -1013,6 +1157,7 @@
           <w:tcPr>
             <w:tcW w:w="2628" w:type="dxa"/>
             <w:shd w:val="clear" w:color="auto" w:fill="auto"/>
+            <w:tcMar/>
           </w:tcPr>
           <w:p>
             <w:pPr>
@@ -1027,6 +1172,7 @@
           <w:tcPr>
             <w:tcW w:w="1800" w:type="dxa"/>
             <w:shd w:val="clear" w:color="auto" w:fill="auto"/>
+            <w:tcMar/>
           </w:tcPr>
           <w:p>
             <w:pPr>
@@ -1041,6 +1187,7 @@
           <w:tcPr>
             <w:tcW w:w="6120" w:type="dxa"/>
             <w:shd w:val="clear" w:color="auto" w:fill="auto"/>
+            <w:tcMar/>
           </w:tcPr>
           <w:p>
             <w:pPr>
@@ -1048,6 +1195,62 @@
             </w:pPr>
             <w:r>
               <w:t>Organizando fluxos de exeção e alternativos</w:t>
+            </w:r>
+          </w:p>
+        </w:tc>
+      </w:tr>
+      <w:tr>
+        <w:trPr>
+          <w:trHeight w:val="300"/>
+        </w:trPr>
+        <w:tc>
+          <w:tcPr>
+            <w:tcW w:w="2628" w:type="dxa"/>
+            <w:shd w:val="clear" w:color="auto" w:fill="auto"/>
+            <w:tcMar/>
+          </w:tcPr>
+          <w:p>
+            <w:pPr>
+              <w:pStyle w:val="Normal"/>
+              <w:jc w:val="center"/>
+            </w:pPr>
+            <w:r>
+              <w:rPr/>
+              <w:t>06/08/2025</w:t>
+            </w:r>
+          </w:p>
+        </w:tc>
+        <w:tc>
+          <w:tcPr>
+            <w:tcW w:w="1800" w:type="dxa"/>
+            <w:shd w:val="clear" w:color="auto" w:fill="auto"/>
+            <w:tcMar/>
+          </w:tcPr>
+          <w:p>
+            <w:pPr>
+              <w:pStyle w:val="Normal"/>
+              <w:jc w:val="center"/>
+            </w:pPr>
+            <w:r>
+              <w:rPr/>
+              <w:t>Ana Maria</w:t>
+            </w:r>
+          </w:p>
+        </w:tc>
+        <w:tc>
+          <w:tcPr>
+            <w:tcW w:w="6120" w:type="dxa"/>
+            <w:shd w:val="clear" w:color="auto" w:fill="auto"/>
+            <w:tcMar/>
+          </w:tcPr>
+          <w:p>
+            <w:pPr>
+              <w:pStyle w:val="Normal"/>
+              <w:jc w:val="center"/>
+            </w:pPr>
+            <w:r>
+              <w:rPr/>
+              <w:t>Adicionada uma exceção</w:t>
             </w:r>
           </w:p>
         </w:tc>
@@ -1059,7 +1262,7 @@
       </w:pPr>
     </w:p>
     <w:sectPr>
-      <w:pgSz w:w="11906" w:h="16838"/>
+      <w:pgSz w:w="11906" w:h="16838" w:orient="portrait"/>
       <w:pgMar w:top="1418" w:right="851" w:bottom="1418" w:left="851" w:header="709" w:footer="709" w:gutter="0"/>
       <w:cols w:space="708"/>
       <w:docGrid w:linePitch="360"/>
@@ -1086,7 +1289,7 @@
         <w:ind w:left="1474" w:hanging="340"/>
       </w:pPr>
       <w:rPr>
-        <w:rFonts w:ascii="Symbol" w:hAnsi="Symbol" w:hint="default"/>
+        <w:rFonts w:hint="default" w:ascii="Symbol" w:hAnsi="Symbol"/>
       </w:rPr>
     </w:lvl>
   </w:abstractNum>
@@ -2406,7 +2609,7 @@
   <w:docDefaults>
     <w:rPrDefault>
       <w:rPr>
-        <w:rFonts w:ascii="Times New Roman" w:eastAsia="Times New Roman" w:hAnsi="Times New Roman" w:cs="Times New Roman"/>
+        <w:rFonts w:ascii="Times New Roman" w:hAnsi="Times New Roman" w:eastAsia="Times New Roman" w:cs="Times New Roman"/>
         <w:lang w:val="pt-BR" w:eastAsia="ja-JP" w:bidi="ar-SA"/>
       </w:rPr>
     </w:rPrDefault>
@@ -2472,7 +2675,7 @@
     <w:lsdException w:name="Table Web 2" w:semiHidden="1" w:unhideWhenUsed="1"/>
     <w:lsdException w:name="Table Web 3" w:semiHidden="1" w:unhideWhenUsed="1"/>
     <w:lsdException w:name="Table Theme" w:semiHidden="1" w:unhideWhenUsed="1"/>
-    <w:lsdException w:name="Placeholder Text" w:semiHidden="1" w:uiPriority="99"/>
+    <w:lsdException w:name="Placeholder Text" w:uiPriority="99" w:semiHidden="1"/>
     <w:lsdException w:name="No Spacing" w:uiPriority="1" w:qFormat="1"/>
     <w:lsdException w:name="Light Shading" w:uiPriority="60"/>
     <w:lsdException w:name="Light List" w:uiPriority="61"/>
@@ -2494,7 +2697,7 @@
     <w:lsdException w:name="Medium Shading 1 Accent 1" w:uiPriority="63"/>
     <w:lsdException w:name="Medium Shading 2 Accent 1" w:uiPriority="64"/>
     <w:lsdException w:name="Medium List 1 Accent 1" w:uiPriority="65"/>
-    <w:lsdException w:name="Revision" w:semiHidden="1" w:uiPriority="99"/>
+    <w:lsdException w:name="Revision" w:uiPriority="99" w:semiHidden="1"/>
     <w:lsdException w:name="List Paragraph" w:uiPriority="34" w:qFormat="1"/>
     <w:lsdException w:name="Quote" w:uiPriority="29" w:qFormat="1"/>
     <w:lsdException w:name="Intense Quote" w:uiPriority="30" w:qFormat="1"/>
@@ -2581,8 +2784,8 @@
     <w:lsdException w:name="Subtle Reference" w:uiPriority="31" w:qFormat="1"/>
     <w:lsdException w:name="Intense Reference" w:uiPriority="32" w:qFormat="1"/>
     <w:lsdException w:name="Book Title" w:uiPriority="33" w:qFormat="1"/>
-    <w:lsdException w:name="Bibliography" w:semiHidden="1" w:uiPriority="37" w:unhideWhenUsed="1"/>
-    <w:lsdException w:name="TOC Heading" w:semiHidden="1" w:uiPriority="39" w:unhideWhenUsed="1" w:qFormat="1"/>
+    <w:lsdException w:name="Bibliography" w:uiPriority="37" w:semiHidden="1" w:unhideWhenUsed="1"/>
+    <w:lsdException w:name="TOC Heading" w:uiPriority="39" w:semiHidden="1" w:unhideWhenUsed="1" w:qFormat="1"/>
     <w:lsdException w:name="Plain Table 1" w:uiPriority="41"/>
     <w:lsdException w:name="Plain Table 2" w:uiPriority="42"/>
     <w:lsdException w:name="Plain Table 3" w:uiPriority="43"/>
@@ -2687,13 +2890,13 @@
     <w:lsdException w:name="List Table 5 Dark Accent 6" w:uiPriority="50"/>
     <w:lsdException w:name="List Table 6 Colorful Accent 6" w:uiPriority="51"/>
     <w:lsdException w:name="List Table 7 Colorful Accent 6" w:uiPriority="52"/>
-    <w:lsdException w:name="Mention" w:semiHidden="1" w:uiPriority="99" w:unhideWhenUsed="1"/>
-    <w:lsdException w:name="Smart Hyperlink" w:semiHidden="1" w:uiPriority="99" w:unhideWhenUsed="1"/>
-    <w:lsdException w:name="Hashtag" w:semiHidden="1" w:uiPriority="99" w:unhideWhenUsed="1"/>
-    <w:lsdException w:name="Unresolved Mention" w:semiHidden="1" w:uiPriority="99" w:unhideWhenUsed="1"/>
-    <w:lsdException w:name="Smart Link" w:semiHidden="1" w:uiPriority="99" w:unhideWhenUsed="1"/>
+    <w:lsdException w:name="Mention" w:uiPriority="99" w:semiHidden="1" w:unhideWhenUsed="1"/>
+    <w:lsdException w:name="Smart Hyperlink" w:uiPriority="99" w:semiHidden="1" w:unhideWhenUsed="1"/>
+    <w:lsdException w:name="Hashtag" w:uiPriority="99" w:semiHidden="1" w:unhideWhenUsed="1"/>
+    <w:lsdException w:name="Unresolved Mention" w:uiPriority="99" w:semiHidden="1" w:unhideWhenUsed="1"/>
+    <w:lsdException w:name="Smart Link" w:uiPriority="99" w:semiHidden="1" w:unhideWhenUsed="1"/>
   </w:latentStyles>
-  <w:style w:type="paragraph" w:default="1" w:styleId="Normal">
+  <w:style w:type="paragraph" w:styleId="Normal" w:default="1">
     <w:name w:val="Normal"/>
     <w:qFormat/>
     <w:rPr>
@@ -2736,13 +2939,13 @@
       <w:szCs w:val="20"/>
     </w:rPr>
   </w:style>
-  <w:style w:type="character" w:default="1" w:styleId="Fontepargpadro">
+  <w:style w:type="character" w:styleId="Fontepargpadro" w:default="1">
     <w:name w:val="Default Paragraph Font"/>
     <w:uiPriority w:val="1"/>
     <w:semiHidden/>
     <w:unhideWhenUsed/>
   </w:style>
-  <w:style w:type="table" w:default="1" w:styleId="Tabelanormal">
+  <w:style w:type="table" w:styleId="Tabelanormal" w:default="1">
     <w:name w:val="Normal Table"/>
     <w:uiPriority w:val="99"/>
     <w:semiHidden/>
@@ -2757,7 +2960,7 @@
       </w:tblCellMar>
     </w:tblPr>
   </w:style>
-  <w:style w:type="numbering" w:default="1" w:styleId="Semlista">
+  <w:style w:type="numbering" w:styleId="Semlista" w:default="1">
     <w:name w:val="No List"/>
     <w:uiPriority w:val="99"/>
     <w:semiHidden/>
@@ -2769,12 +2972,12 @@
     <w:rsid w:val="00A0100E"/>
     <w:tblPr>
       <w:tblBorders>
-        <w:top w:val="single" w:sz="4" w:space="0" w:color="auto"/>
-        <w:left w:val="single" w:sz="4" w:space="0" w:color="auto"/>
-        <w:bottom w:val="single" w:sz="4" w:space="0" w:color="auto"/>
-        <w:right w:val="single" w:sz="4" w:space="0" w:color="auto"/>
-        <w:insideH w:val="single" w:sz="4" w:space="0" w:color="auto"/>
-        <w:insideV w:val="single" w:sz="4" w:space="0" w:color="auto"/>
+        <w:top w:val="single" w:color="auto" w:sz="4" w:space="0"/>
+        <w:left w:val="single" w:color="auto" w:sz="4" w:space="0"/>
+        <w:bottom w:val="single" w:color="auto" w:sz="4" w:space="0"/>
+        <w:right w:val="single" w:color="auto" w:sz="4" w:space="0"/>
+        <w:insideH w:val="single" w:color="auto" w:sz="4" w:space="0"/>
+        <w:insideV w:val="single" w:color="auto" w:sz="4" w:space="0"/>
       </w:tblBorders>
     </w:tblPr>
   </w:style>
@@ -2805,7 +3008,7 @@
       <w:szCs w:val="20"/>
     </w:rPr>
   </w:style>
-  <w:style w:type="character" w:customStyle="1" w:styleId="Ttulo1Char">
+  <w:style w:type="character" w:styleId="Ttulo1Char" w:customStyle="1">
     <w:name w:val="Título 1 Char"/>
     <w:link w:val="Ttulo1"/>
     <w:rsid w:val="00455B11"/>
@@ -2814,7 +3017,7 @@
       <w:sz w:val="28"/>
     </w:rPr>
   </w:style>
-  <w:style w:type="character" w:customStyle="1" w:styleId="Ttulo2Char">
+  <w:style w:type="character" w:styleId="Ttulo2Char" w:customStyle="1">
     <w:name w:val="Título 2 Char"/>
     <w:link w:val="Ttulo2"/>
     <w:rsid w:val="00455B11"/>
@@ -2822,7 +3025,7 @@
       <w:sz w:val="28"/>
     </w:rPr>
   </w:style>
-  <w:style w:type="character" w:customStyle="1" w:styleId="RecuodecorpodetextoChar">
+  <w:style w:type="character" w:styleId="RecuodecorpodetextoChar" w:customStyle="1">
     <w:name w:val="Recuo de corpo de texto Char"/>
     <w:link w:val="Recuodecorpodetexto"/>
     <w:rsid w:val="00455B11"/>
@@ -2834,7 +3037,7 @@
 </file>
 
 <file path=word/theme/theme1.xml><?xml version="1.0" encoding="utf-8"?>
-<a:theme xmlns:a="http://schemas.openxmlformats.org/drawingml/2006/main" name="Office Theme">
+<a:theme xmlns:a="http://schemas.openxmlformats.org/drawingml/2006/main" xmlns:thm15="http://schemas.microsoft.com/office/thememl/2012/main" name="Office Theme">
   <a:themeElements>
     <a:clrScheme name="Office">
       <a:dk1>

</xml_diff>